<commit_message>
Updated the assignment sheet.
Summary says it all.
</commit_message>
<xml_diff>
--- a/assignmentAndSignUps.docx
+++ b/assignmentAndSignUps.docx
@@ -7,8 +7,6 @@
         <w:spacing w:after="0" w:line="240" w:lineRule="auto"/>
         <w:contextualSpacing/>
       </w:pPr>
-      <w:bookmarkStart w:id="0" w:name="_GoBack"/>
-      <w:bookmarkEnd w:id="0"/>
       <w:r>
         <w:rPr>
           <w:b/>
@@ -51,42 +49,7 @@
         <w:contextualSpacing/>
       </w:pPr>
       <w:r>
-        <w:t>-Main menu/walk around intro area</w:t>
-      </w:r>
-    </w:p>
-    <w:p>
-      <w:pPr>
-        <w:spacing w:after="0" w:line="240" w:lineRule="auto"/>
-        <w:contextualSpacing/>
-      </w:pPr>
-      <w:r>
-        <w:tab/>
-        <w:t xml:space="preserve">-name one </w:t>
-      </w:r>
-    </w:p>
-    <w:p>
-      <w:pPr>
-        <w:spacing w:after="0" w:line="240" w:lineRule="auto"/>
-        <w:contextualSpacing/>
-      </w:pPr>
-      <w:r>
-        <w:tab/>
-        <w:t>-mane two</w:t>
-      </w:r>
-    </w:p>
-    <w:p>
-      <w:pPr>
-        <w:spacing w:after="0" w:line="240" w:lineRule="auto"/>
-        <w:contextualSpacing/>
-      </w:pPr>
-    </w:p>
-    <w:p>
-      <w:pPr>
-        <w:spacing w:after="0" w:line="240" w:lineRule="auto"/>
-        <w:contextualSpacing/>
-      </w:pPr>
-      <w:r>
-        <w:t>-Level 1 Scene 1</w:t>
+        <w:t>-Main character sprite sheet</w:t>
       </w:r>
     </w:p>
     <w:p>
@@ -98,63 +61,166 @@
         <w:tab/>
         <w:t>-</w:t>
       </w:r>
-    </w:p>
-    <w:p>
-      <w:pPr>
-        <w:spacing w:after="0" w:line="240" w:lineRule="auto"/>
-        <w:contextualSpacing/>
-      </w:pPr>
-      <w:r>
-        <w:tab/>
-        <w:t>-</w:t>
-      </w:r>
-    </w:p>
-    <w:p>
-      <w:pPr>
-        <w:spacing w:after="0" w:line="240" w:lineRule="auto"/>
-        <w:contextualSpacing/>
-      </w:pPr>
-    </w:p>
-    <w:p>
-      <w:pPr>
-        <w:spacing w:after="0" w:line="240" w:lineRule="auto"/>
-        <w:contextualSpacing/>
-      </w:pPr>
-      <w:r>
-        <w:t>-Main character sprite sheet</w:t>
-      </w:r>
-    </w:p>
-    <w:p>
-      <w:pPr>
-        <w:spacing w:after="0" w:line="240" w:lineRule="auto"/>
-        <w:contextualSpacing/>
-      </w:pPr>
-      <w:r>
-        <w:tab/>
-        <w:t>-</w:t>
-      </w:r>
-    </w:p>
-    <w:p>
-      <w:pPr>
-        <w:spacing w:after="0" w:line="240" w:lineRule="auto"/>
-        <w:contextualSpacing/>
-      </w:pPr>
-      <w:r>
-        <w:tab/>
-        <w:t>-</w:t>
-      </w:r>
-    </w:p>
-    <w:p>
-      <w:pPr>
-        <w:spacing w:after="0" w:line="240" w:lineRule="auto"/>
-        <w:contextualSpacing/>
-      </w:pPr>
-    </w:p>
-    <w:p>
-      <w:pPr>
-        <w:spacing w:after="0" w:line="240" w:lineRule="auto"/>
-        <w:contextualSpacing/>
-      </w:pPr>
+      <w:r>
+        <w:t>John</w:t>
+      </w:r>
+    </w:p>
+    <w:p>
+      <w:pPr>
+        <w:spacing w:after="0" w:line="240" w:lineRule="auto"/>
+        <w:contextualSpacing/>
+      </w:pPr>
+    </w:p>
+    <w:p>
+      <w:pPr>
+        <w:spacing w:after="0" w:line="240" w:lineRule="auto"/>
+        <w:contextualSpacing/>
+      </w:pPr>
+      <w:r>
+        <w:t>LEVEL 1 MONSTERS:</w:t>
+      </w:r>
+    </w:p>
+    <w:p>
+      <w:pPr>
+        <w:spacing w:after="0" w:line="240" w:lineRule="auto"/>
+        <w:contextualSpacing/>
+      </w:pPr>
+      <w:r>
+        <w:tab/>
+        <w:t>-monster 1</w:t>
+      </w:r>
+    </w:p>
+    <w:p>
+      <w:pPr>
+        <w:spacing w:after="0" w:line="240" w:lineRule="auto"/>
+        <w:contextualSpacing/>
+      </w:pPr>
+      <w:r>
+        <w:tab/>
+      </w:r>
+      <w:r>
+        <w:tab/>
+        <w:t>-Jacob B</w:t>
+      </w:r>
+    </w:p>
+    <w:p>
+      <w:pPr>
+        <w:spacing w:after="0" w:line="240" w:lineRule="auto"/>
+        <w:contextualSpacing/>
+      </w:pPr>
+      <w:r>
+        <w:tab/>
+        <w:t>-monster 2</w:t>
+      </w:r>
+    </w:p>
+    <w:p>
+      <w:pPr>
+        <w:spacing w:after="0" w:line="240" w:lineRule="auto"/>
+        <w:contextualSpacing/>
+      </w:pPr>
+      <w:r>
+        <w:tab/>
+      </w:r>
+      <w:r>
+        <w:tab/>
+        <w:t>-Foster</w:t>
+      </w:r>
+    </w:p>
+    <w:p>
+      <w:pPr>
+        <w:spacing w:after="0" w:line="240" w:lineRule="auto"/>
+        <w:contextualSpacing/>
+      </w:pPr>
+      <w:r>
+        <w:tab/>
+        <w:t>-bee like monster</w:t>
+      </w:r>
+    </w:p>
+    <w:p>
+      <w:pPr>
+        <w:spacing w:after="0" w:line="240" w:lineRule="auto"/>
+        <w:contextualSpacing/>
+      </w:pPr>
+      <w:r>
+        <w:tab/>
+      </w:r>
+      <w:r>
+        <w:tab/>
+        <w:t xml:space="preserve">-Queenie </w:t>
+      </w:r>
+    </w:p>
+    <w:p>
+      <w:pPr>
+        <w:spacing w:after="0" w:line="240" w:lineRule="auto"/>
+        <w:contextualSpacing/>
+      </w:pPr>
+      <w:r>
+        <w:tab/>
+        <w:t xml:space="preserve">-beetle like monster </w:t>
+      </w:r>
+    </w:p>
+    <w:p>
+      <w:pPr>
+        <w:spacing w:after="0" w:line="240" w:lineRule="auto"/>
+        <w:contextualSpacing/>
+      </w:pPr>
+      <w:r>
+        <w:tab/>
+      </w:r>
+      <w:r>
+        <w:tab/>
+        <w:t>-John</w:t>
+      </w:r>
+    </w:p>
+    <w:p>
+      <w:pPr>
+        <w:spacing w:after="0" w:line="240" w:lineRule="auto"/>
+        <w:contextualSpacing/>
+      </w:pPr>
+    </w:p>
+    <w:p>
+      <w:pPr>
+        <w:spacing w:after="0" w:line="240" w:lineRule="auto"/>
+        <w:contextualSpacing/>
+      </w:pPr>
+      <w:r>
+        <w:t>LEVEL 1 LAYOUT:</w:t>
+      </w:r>
+    </w:p>
+    <w:p>
+      <w:pPr>
+        <w:spacing w:after="0" w:line="240" w:lineRule="auto"/>
+        <w:contextualSpacing/>
+      </w:pPr>
+      <w:r>
+        <w:tab/>
+        <w:t>-Jacob B</w:t>
+      </w:r>
+    </w:p>
+    <w:p>
+      <w:pPr>
+        <w:spacing w:after="0" w:line="240" w:lineRule="auto"/>
+        <w:contextualSpacing/>
+      </w:pPr>
+    </w:p>
+    <w:p>
+      <w:pPr>
+        <w:spacing w:after="0" w:line="240" w:lineRule="auto"/>
+        <w:contextualSpacing/>
+      </w:pPr>
+      <w:r>
+        <w:t>PAUSE MENU:</w:t>
+      </w:r>
+    </w:p>
+    <w:p>
+      <w:pPr>
+        <w:spacing w:after="0" w:line="240" w:lineRule="auto"/>
+        <w:contextualSpacing/>
+      </w:pPr>
+      <w:r>
+        <w:tab/>
+        <w:t xml:space="preserve">-Nathan </w:t>
+      </w:r>
     </w:p>
     <w:p>
       <w:pPr>
@@ -185,90 +251,35 @@
         <w:contextualSpacing/>
       </w:pPr>
       <w:r>
-        <w:t>-enemy design/concepts</w:t>
-      </w:r>
-    </w:p>
-    <w:p>
-      <w:pPr>
-        <w:spacing w:after="0" w:line="240" w:lineRule="auto"/>
-        <w:contextualSpacing/>
-      </w:pPr>
-      <w:r>
-        <w:tab/>
-        <w:t>-</w:t>
-      </w:r>
-    </w:p>
-    <w:p>
-      <w:pPr>
-        <w:spacing w:after="0" w:line="240" w:lineRule="auto"/>
-        <w:contextualSpacing/>
-      </w:pPr>
-      <w:r>
-        <w:tab/>
-        <w:t>-</w:t>
-      </w:r>
-    </w:p>
-    <w:p>
-      <w:pPr>
-        <w:spacing w:after="0" w:line="240" w:lineRule="auto"/>
-        <w:contextualSpacing/>
-      </w:pPr>
-      <w:r>
-        <w:t>-Level 2 Scene 2</w:t>
-      </w:r>
-    </w:p>
-    <w:p>
-      <w:pPr>
-        <w:spacing w:after="0" w:line="240" w:lineRule="auto"/>
-        <w:contextualSpacing/>
-      </w:pPr>
-      <w:r>
-        <w:tab/>
-        <w:t>-</w:t>
-      </w:r>
-    </w:p>
-    <w:p>
-      <w:pPr>
-        <w:spacing w:after="0" w:line="240" w:lineRule="auto"/>
-        <w:contextualSpacing/>
-      </w:pPr>
-      <w:r>
-        <w:tab/>
-        <w:t>-</w:t>
-      </w:r>
-    </w:p>
-    <w:p>
-      <w:pPr>
-        <w:spacing w:after="0" w:line="240" w:lineRule="auto"/>
-        <w:contextualSpacing/>
-      </w:pPr>
-    </w:p>
-    <w:p>
-      <w:pPr>
-        <w:spacing w:after="0" w:line="240" w:lineRule="auto"/>
-        <w:contextualSpacing/>
-      </w:pPr>
-    </w:p>
-    <w:p>
-      <w:pPr>
-        <w:spacing w:after="0" w:line="240" w:lineRule="auto"/>
-        <w:contextualSpacing/>
-      </w:pPr>
-    </w:p>
-    <w:p>
-      <w:pPr>
-        <w:spacing w:after="0" w:line="240" w:lineRule="auto"/>
-        <w:contextualSpacing/>
-      </w:pPr>
-    </w:p>
-    <w:p>
-      <w:pPr>
-        <w:spacing w:after="0" w:line="240" w:lineRule="auto"/>
-        <w:contextualSpacing/>
-      </w:pPr>
-      <w:r>
-        <w:t xml:space="preserve">***This is all filler stuff obviously, once we actually start working (on Tuesday), this will be a bit more useful/existent </w:t>
-      </w:r>
+        <w:t>-We need people to write the code for i</w:t>
+      </w:r>
+      <w:r>
+        <w:t>nteresting AI tacking/attacking!!!</w:t>
+      </w:r>
+    </w:p>
+    <w:p>
+      <w:pPr>
+        <w:spacing w:after="0" w:line="240" w:lineRule="auto"/>
+        <w:contextualSpacing/>
+      </w:pPr>
+      <w:r>
+        <w:tab/>
+        <w:t>-We will go over an example of tracking/attacking on Sunday.</w:t>
+      </w:r>
+      <w:bookmarkStart w:id="0" w:name="_GoBack"/>
+      <w:bookmarkEnd w:id="0"/>
+    </w:p>
+    <w:p>
+      <w:pPr>
+        <w:spacing w:after="0" w:line="240" w:lineRule="auto"/>
+        <w:contextualSpacing/>
+      </w:pPr>
+    </w:p>
+    <w:p>
+      <w:pPr>
+        <w:spacing w:after="0" w:line="240" w:lineRule="auto"/>
+        <w:contextualSpacing/>
+      </w:pPr>
     </w:p>
     <w:sectPr>
       <w:pgSz w:w="12240" w:h="15840"/>

</xml_diff>